<commit_message>
OMG base site complete
</commit_message>
<xml_diff>
--- a/Site3 SRS.docx
+++ b/Site3 SRS.docx
@@ -9,39 +9,127 @@
       <w:r>
         <w:t>Documents\Python\Django\Site3</w:t>
       </w:r>
+    </w:p>
+    <w:p>
+      <w:r>
+        <w:t>---------------------------------------------------------------------------------------</w:t>
+      </w:r>
+    </w:p>
+    <w:p>
+      <w:r>
+        <w:t>Project Note</w:t>
+      </w:r>
+      <w:r>
+        <w:t>s</w:t>
+      </w:r>
+      <w:r>
+        <w:t>: Up to step 8 “</w:t>
+      </w:r>
+      <w:proofErr w:type="spellStart"/>
+      <w:r>
+        <w:t>Regestering</w:t>
+      </w:r>
+      <w:proofErr w:type="spellEnd"/>
+      <w:r>
+        <w:t xml:space="preserve"> Apps”</w:t>
+      </w:r>
+    </w:p>
+    <w:p/>
+    <w:p>
+      <w:r>
+        <w:t xml:space="preserve">Django Setup - </w:t>
+      </w:r>
+    </w:p>
+    <w:p>
+      <w:r>
+        <w:t xml:space="preserve">Django SuperUser: </w:t>
+      </w:r>
+      <w:proofErr w:type="spellStart"/>
+      <w:r>
+        <w:t>PotToPissIn</w:t>
+      </w:r>
+      <w:proofErr w:type="spellEnd"/>
+    </w:p>
+    <w:p>
+      <w:pPr>
+        <w:pBdr>
+          <w:bottom w:val="single" w:sz="6" w:space="1" w:color="auto"/>
+        </w:pBdr>
+      </w:pPr>
+      <w:r>
+        <w:t xml:space="preserve">Password: </w:t>
+      </w:r>
+      <w:proofErr w:type="spellStart"/>
+      <w:r>
+        <w:t>WishIHadaPot</w:t>
+      </w:r>
+      <w:proofErr w:type="spellEnd"/>
+      <w:r>
+        <w:t>!</w:t>
+      </w:r>
+    </w:p>
+    <w:p/>
+    <w:p>
+      <w:r>
+        <w:t xml:space="preserve">Check </w:t>
+      </w:r>
+    </w:p>
+    <w:p>
+      <w:hyperlink r:id="rId4" w:history="1">
+        <w:r>
+          <w:rPr>
+            <w:rStyle w:val="Hyperlink"/>
+          </w:rPr>
+          <w:t>https://stackoverflow.com/questions/56057223/video-upload-and-display-on-a-django-website</w:t>
+        </w:r>
+      </w:hyperlink>
+    </w:p>
+    <w:p>
+      <w:hyperlink r:id="rId5" w:history="1">
+        <w:r>
+          <w:rPr>
+            <w:rStyle w:val="Hyperlink"/>
+          </w:rPr>
+          <w:t>https://docs.djangoproject.com/en/3.0/topics/http/file-uploads/</w:t>
+        </w:r>
+      </w:hyperlink>
+    </w:p>
+    <w:p>
+      <w:r>
+        <w:t xml:space="preserve">READ THIS </w:t>
+      </w:r>
+      <w:hyperlink r:id="rId6" w:history="1">
+        <w:r>
+          <w:rPr>
+            <w:rStyle w:val="Hyperlink"/>
+          </w:rPr>
+          <w:t>https://stackoverflow.com/questions/20953301/playing-video-with-django-and-html5-tag</w:t>
+        </w:r>
+      </w:hyperlink>
+    </w:p>
+    <w:p>
+      <w:r>
+        <w:t>This is also inter</w:t>
+      </w:r>
+      <w:r>
+        <w:t xml:space="preserve">esting </w:t>
+      </w:r>
+      <w:hyperlink r:id="rId7" w:history="1">
+        <w:r>
+          <w:rPr>
+            <w:rStyle w:val="Hyperlink"/>
+          </w:rPr>
+          <w:t>https://stackoverflow.com/questions/44559074/embedding-video-file-in-django-site</w:t>
+        </w:r>
+      </w:hyperlink>
+    </w:p>
+    <w:p>
       <w:bookmarkStart w:id="0" w:name="_GoBack"/>
       <w:bookmarkEnd w:id="0"/>
     </w:p>
     <w:p>
       <w:r>
-        <w:t>---------------------------------------------------------------------------------------</w:t>
-      </w:r>
-    </w:p>
-    <w:p>
-      <w:r>
-        <w:t>Project Note</w:t>
-      </w:r>
-      <w:r>
-        <w:t>s</w:t>
-      </w:r>
-      <w:r>
-        <w:t>: Up to step 8 “Regestering Apps”</w:t>
-      </w:r>
-    </w:p>
-    <w:p/>
-    <w:p>
-      <w:r>
-        <w:t xml:space="preserve">Django Setup - </w:t>
-      </w:r>
-    </w:p>
-    <w:p>
-      <w:r>
-        <w:t>Django SuperUser: PotToPissIn</w:t>
-      </w:r>
-    </w:p>
-    <w:p>
-      <w:r>
-        <w:t>Password: WishIHadaPot!</w:t>
+        <w:t>For video upload answers (maybe?)</w:t>
       </w:r>
     </w:p>
     <w:sectPr>
@@ -71,7 +159,7 @@
       </w:pPr>
     </w:pPrDefault>
   </w:docDefaults>
-  <w:latentStyles w:defLockedState="0" w:defUIPriority="99" w:defSemiHidden="0" w:defUnhideWhenUsed="0" w:defQFormat="0" w:count="377">
+  <w:latentStyles w:defLockedState="0" w:defUIPriority="99" w:defSemiHidden="0" w:defUnhideWhenUsed="0" w:defQFormat="0" w:count="376">
     <w:lsdException w:name="Normal" w:uiPriority="0" w:qFormat="1"/>
     <w:lsdException w:name="heading 1" w:uiPriority="9" w:qFormat="1"/>
     <w:lsdException w:name="heading 2" w:semiHidden="1" w:uiPriority="9" w:unhideWhenUsed="1" w:qFormat="1"/>
@@ -448,7 +536,6 @@
     <w:lsdException w:name="Hashtag" w:semiHidden="1" w:unhideWhenUsed="1"/>
     <w:lsdException w:name="Unresolved Mention" w:semiHidden="1" w:unhideWhenUsed="1"/>
     <w:lsdException w:name="Smart Link" w:semiHidden="1" w:unhideWhenUsed="1"/>
-    <w:lsdException w:name="Smart Link Error" w:semiHidden="1" w:unhideWhenUsed="1"/>
   </w:latentStyles>
   <w:style w:type="paragraph" w:default="1" w:styleId="Normal">
     <w:name w:val="Normal"/>
@@ -480,6 +567,29 @@
     <w:uiPriority w:val="99"/>
     <w:semiHidden/>
     <w:unhideWhenUsed/>
+  </w:style>
+  <w:style w:type="character" w:styleId="Hyperlink">
+    <w:name w:val="Hyperlink"/>
+    <w:basedOn w:val="DefaultParagraphFont"/>
+    <w:uiPriority w:val="99"/>
+    <w:unhideWhenUsed/>
+    <w:rsid w:val="004444A2"/>
+    <w:rPr>
+      <w:color w:val="0563C1" w:themeColor="hyperlink"/>
+      <w:u w:val="single"/>
+    </w:rPr>
+  </w:style>
+  <w:style w:type="character" w:styleId="UnresolvedMention">
+    <w:name w:val="Unresolved Mention"/>
+    <w:basedOn w:val="DefaultParagraphFont"/>
+    <w:uiPriority w:val="99"/>
+    <w:semiHidden/>
+    <w:unhideWhenUsed/>
+    <w:rsid w:val="004444A2"/>
+    <w:rPr>
+      <w:color w:val="605E5C"/>
+      <w:shd w:val="clear" w:color="auto" w:fill="E1DFDD"/>
+    </w:rPr>
   </w:style>
 </w:styles>
 </file>

</xml_diff>